<commit_message>
Modified a bit economics file
</commit_message>
<xml_diff>
--- a/word_files/Экономика_Петрикевич.docx
+++ b/word_files/Экономика_Петрикевич.docx
@@ -17,39 +17,7 @@
           <w:sz w:val="28"/>
           <w:szCs w:val="28"/>
         </w:rPr>
-        <w:t xml:space="preserve">7 ТЕХНИКО-ЭКОНОМИЧЕСКОЕ ОБОСНОВАНИЕ РАЗРАБОТКИ И РЕАЛИЗАЦИИ ПРОГРАМНОГО МОДУЛЯ WEB-САЙТА </w:t>
-      </w:r>
-      <w:r>
-        <w:rPr>
-          <w:b/>
-          <w:sz w:val="28"/>
-          <w:szCs w:val="28"/>
-        </w:rPr>
-        <w:t>ПО</w:t>
-      </w:r>
-      <w:r>
-        <w:rPr>
-          <w:b/>
-          <w:sz w:val="28"/>
-          <w:szCs w:val="28"/>
-        </w:rPr>
-        <w:t xml:space="preserve"> ПРОДАЖ</w:t>
-      </w:r>
-      <w:r>
-        <w:rPr>
-          <w:b/>
-          <w:sz w:val="28"/>
-          <w:szCs w:val="28"/>
-        </w:rPr>
-        <w:t>Е</w:t>
-      </w:r>
-      <w:r>
-        <w:rPr>
-          <w:b/>
-          <w:sz w:val="28"/>
-          <w:szCs w:val="28"/>
-        </w:rPr>
-        <w:t xml:space="preserve"> </w:t>
+        <w:t xml:space="preserve">7 ТЕХНИКО-ЭКОНОМИЧЕСКОЕ ОБОСНОВАНИЕ РАЗРАБОТКИ И РЕАЛИЗАЦИИ ПРОГРАМНОГО МОДУЛЯ WEB-САЙТА ПО ПРОДАЖЕ </w:t>
       </w:r>
       <w:r>
         <w:rPr>
@@ -961,23 +929,7 @@
                 <w:sz w:val="28"/>
                 <w:szCs w:val="28"/>
               </w:rPr>
-              <m:t xml:space="preserve">                                   </m:t>
-            </m:r>
-            <m:r>
-              <w:rPr>
-                <w:rFonts w:ascii="Cambria Math" w:hAnsi="Cambria Math"/>
-                <w:sz w:val="28"/>
-                <w:szCs w:val="28"/>
-              </w:rPr>
-              <m:t xml:space="preserve">  </m:t>
-            </m:r>
-            <m:r>
-              <w:rPr>
-                <w:rFonts w:ascii="Cambria Math" w:hAnsi="Cambria Math"/>
-                <w:sz w:val="28"/>
-                <w:szCs w:val="28"/>
-              </w:rPr>
-              <m:t>З</m:t>
+              <m:t xml:space="preserve">                                     З</m:t>
             </m:r>
           </m:e>
           <m:sub>
@@ -1494,7 +1446,21 @@
           <w:sz w:val="28"/>
           <w:szCs w:val="28"/>
         </w:rPr>
-        <w:t>, что составляет 336 рабочих часов (по данным Министерства труда и социальной защиты населения, количество рабочих часов в месяце равно 168ч.), а состав команды разработчиков включает в себя бизнес-аналитика, системного архитектора, программиста, тестировщика и дизайнера. Для расчета основной заработной платы команды разработчиков была принята средняя заработная плата по Республике Беларусь за 202</w:t>
+        <w:t>, что составляет 336 рабочих часов (по данным Министерства труда и социальной защиты населения, количество рабочих часов в месяце равно 168</w:t>
+      </w:r>
+      <w:r>
+        <w:rPr>
+          <w:sz w:val="28"/>
+          <w:szCs w:val="28"/>
+        </w:rPr>
+        <w:t xml:space="preserve"> </w:t>
+      </w:r>
+      <w:r>
+        <w:rPr>
+          <w:sz w:val="28"/>
+          <w:szCs w:val="28"/>
+        </w:rPr>
+        <w:t>ч.), а состав команды разработчиков включает в себя бизнес-аналитика, системного архитектора, программиста, тестировщика и дизайнера. Для расчета основной заработной платы команды разработчиков была принята средняя заработная плата по Республике Беларусь за 202</w:t>
       </w:r>
       <w:r>
         <w:rPr>
@@ -3210,29 +3176,7 @@
                 <w:sz w:val="28"/>
                 <w:szCs w:val="28"/>
               </w:rPr>
-              <m:t xml:space="preserve"> </m:t>
-            </m:r>
-            <m:r>
-              <m:rPr>
-                <m:sty m:val="p"/>
-              </m:rPr>
-              <w:rPr>
-                <w:rFonts w:ascii="Cambria Math" w:eastAsia="Times" w:hAnsi="Cambria Math"/>
-                <w:sz w:val="28"/>
-                <w:szCs w:val="28"/>
-              </w:rPr>
-              <m:t>∙</m:t>
-            </m:r>
-            <m:r>
-              <m:rPr>
-                <m:sty m:val="p"/>
-              </m:rPr>
-              <w:rPr>
-                <w:rFonts w:ascii="Cambria Math" w:eastAsia="Times" w:hAnsi="Cambria Math"/>
-                <w:sz w:val="28"/>
-                <w:szCs w:val="28"/>
-              </w:rPr>
-              <m:t xml:space="preserve"> </m:t>
+              <m:t xml:space="preserve"> ∙ </m:t>
             </m:r>
             <m:sSub>
               <m:sSubPr>
@@ -3609,62 +3553,7 @@
                 <w:sz w:val="28"/>
                 <w:szCs w:val="28"/>
               </w:rPr>
-              <m:t>908</m:t>
-            </m:r>
-            <m:r>
-              <m:rPr>
-                <m:sty m:val="p"/>
-              </m:rPr>
-              <w:rPr>
-                <w:rFonts w:ascii="Cambria Math" w:hAnsi="Cambria Math"/>
-                <w:sz w:val="28"/>
-                <w:szCs w:val="28"/>
-              </w:rPr>
-              <m:t>5</m:t>
-            </m:r>
-            <m:r>
-              <m:rPr>
-                <m:sty m:val="p"/>
-              </m:rPr>
-              <w:rPr>
-                <w:rFonts w:ascii="Cambria Math" w:hAnsi="Cambria Math"/>
-                <w:sz w:val="28"/>
-                <w:szCs w:val="28"/>
-              </w:rPr>
-              <m:t>,13</m:t>
-            </m:r>
-            <m:r>
-              <m:rPr>
-                <m:sty m:val="p"/>
-              </m:rPr>
-              <w:rPr>
-                <w:rFonts w:ascii="Cambria Math" w:hAnsi="Cambria Math"/>
-                <w:sz w:val="28"/>
-                <w:szCs w:val="28"/>
-              </w:rPr>
-              <m:t xml:space="preserve"> </m:t>
-            </m:r>
-            <m:r>
-              <m:rPr>
-                <m:sty m:val="p"/>
-              </m:rPr>
-              <w:rPr>
-                <w:rFonts w:ascii="Cambria Math" w:hAnsi="Cambria Math"/>
-                <w:sz w:val="28"/>
-                <w:szCs w:val="28"/>
-              </w:rPr>
-              <m:t>∙</m:t>
-            </m:r>
-            <m:r>
-              <m:rPr>
-                <m:sty m:val="p"/>
-              </m:rPr>
-              <w:rPr>
-                <w:rFonts w:ascii="Cambria Math" w:hAnsi="Cambria Math"/>
-                <w:sz w:val="28"/>
-                <w:szCs w:val="28"/>
-              </w:rPr>
-              <m:t xml:space="preserve"> </m:t>
+              <m:t xml:space="preserve">9085,13 ∙ </m:t>
             </m:r>
             <m:r>
               <m:rPr>
@@ -4044,23 +3933,7 @@
                 <w:sz w:val="28"/>
                 <w:szCs w:val="28"/>
               </w:rPr>
-              <m:t xml:space="preserve"> </m:t>
-            </m:r>
-            <m:r>
-              <w:rPr>
-                <w:rFonts w:ascii="Cambria Math" w:hAnsi="Cambria Math"/>
-                <w:sz w:val="28"/>
-                <w:szCs w:val="28"/>
-              </w:rPr>
-              <m:t>∙</m:t>
-            </m:r>
-            <m:r>
-              <w:rPr>
-                <w:rFonts w:ascii="Cambria Math" w:hAnsi="Cambria Math"/>
-                <w:sz w:val="28"/>
-                <w:szCs w:val="28"/>
-              </w:rPr>
-              <m:t xml:space="preserve"> </m:t>
+              <m:t xml:space="preserve"> ∙ </m:t>
             </m:r>
             <m:sSub>
               <m:sSubPr>
@@ -4345,18 +4218,7 @@
                       <w:sz w:val="28"/>
                       <w:szCs w:val="28"/>
                     </w:rPr>
-                    <m:t>9085,13</m:t>
-                  </m:r>
-                  <m:r>
-                    <m:rPr>
-                      <m:sty m:val="p"/>
-                    </m:rPr>
-                    <w:rPr>
-                      <w:rFonts w:ascii="Cambria Math" w:hAnsi="Cambria Math"/>
-                      <w:sz w:val="28"/>
-                      <w:szCs w:val="28"/>
-                    </w:rPr>
-                    <m:t>+</m:t>
+                    <m:t>9085,13+</m:t>
                   </m:r>
                   <m:r>
                     <m:rPr>
@@ -4367,18 +4229,7 @@
                       <w:sz w:val="28"/>
                       <w:szCs w:val="28"/>
                     </w:rPr>
-                    <m:t>1</m:t>
-                  </m:r>
-                  <m:r>
-                    <m:rPr>
-                      <m:sty m:val="p"/>
-                    </m:rPr>
-                    <w:rPr>
-                      <w:rFonts w:ascii="Cambria Math" w:eastAsia="Times" w:hAnsi="Cambria Math"/>
-                      <w:sz w:val="28"/>
-                      <w:szCs w:val="28"/>
-                    </w:rPr>
-                    <m:t>362,77</m:t>
+                    <m:t>1362,77</m:t>
                   </m:r>
                   <m:ctrlPr>
                     <w:rPr>
@@ -4426,23 +4277,7 @@
               <w:sz w:val="28"/>
               <w:szCs w:val="28"/>
             </w:rPr>
-            <m:t xml:space="preserve"> =3</m:t>
-          </m:r>
-          <m:r>
-            <w:rPr>
-              <w:rFonts w:ascii="Cambria Math" w:hAnsi="Cambria Math"/>
-              <w:sz w:val="28"/>
-              <w:szCs w:val="28"/>
-            </w:rPr>
-            <m:t>614,97</m:t>
-          </m:r>
-          <m:r>
-            <w:rPr>
-              <w:rFonts w:ascii="Cambria Math" w:hAnsi="Cambria Math"/>
-              <w:sz w:val="28"/>
-              <w:szCs w:val="28"/>
-            </w:rPr>
-            <m:t xml:space="preserve"> руб</m:t>
+            <m:t xml:space="preserve"> =3614,97 руб</m:t>
           </m:r>
           <m:r>
             <m:rPr>
@@ -4493,23 +4328,7 @@
             <w:sz w:val="28"/>
             <w:szCs w:val="28"/>
           </w:rPr>
-          <m:t xml:space="preserve"> 3</m:t>
-        </m:r>
-        <m:r>
-          <w:rPr>
-            <w:rFonts w:ascii="Cambria Math" w:hAnsi="Cambria Math"/>
-            <w:sz w:val="28"/>
-            <w:szCs w:val="28"/>
-          </w:rPr>
-          <m:t>614,97</m:t>
-        </m:r>
-        <m:r>
-          <w:rPr>
-            <w:rFonts w:ascii="Cambria Math" w:hAnsi="Cambria Math"/>
-            <w:sz w:val="28"/>
-            <w:szCs w:val="28"/>
-          </w:rPr>
-          <m:t xml:space="preserve"> </m:t>
+          <m:t xml:space="preserve"> 3614,97 </m:t>
         </m:r>
       </m:oMath>
       <w:r>
@@ -4633,29 +4452,7 @@
                 <w:sz w:val="28"/>
                 <w:szCs w:val="28"/>
               </w:rPr>
-              <m:t xml:space="preserve">                                              </m:t>
-            </m:r>
-            <m:r>
-              <m:rPr>
-                <m:sty m:val="p"/>
-              </m:rPr>
-              <w:rPr>
-                <w:rFonts w:ascii="Cambria Math" w:eastAsia="Times" w:hAnsi="Cambria Math"/>
-                <w:sz w:val="28"/>
-                <w:szCs w:val="28"/>
-              </w:rPr>
-              <m:t xml:space="preserve">          </m:t>
-            </m:r>
-            <m:r>
-              <m:rPr>
-                <m:sty m:val="p"/>
-              </m:rPr>
-              <w:rPr>
-                <w:rFonts w:ascii="Cambria Math" w:eastAsia="Times" w:hAnsi="Cambria Math"/>
-                <w:sz w:val="28"/>
-                <w:szCs w:val="28"/>
-              </w:rPr>
-              <m:t>Р</m:t>
+              <m:t xml:space="preserve">                                                        Р</m:t>
             </m:r>
           </m:e>
           <m:sub>
@@ -4740,29 +4537,7 @@
                 <w:sz w:val="28"/>
                 <w:szCs w:val="28"/>
               </w:rPr>
-              <m:t xml:space="preserve"> </m:t>
-            </m:r>
-            <m:r>
-              <m:rPr>
-                <m:sty m:val="p"/>
-              </m:rPr>
-              <w:rPr>
-                <w:rFonts w:ascii="Cambria Math" w:hAnsi="Cambria Math"/>
-                <w:sz w:val="28"/>
-                <w:szCs w:val="28"/>
-              </w:rPr>
-              <m:t>∙</m:t>
-            </m:r>
-            <m:r>
-              <m:rPr>
-                <m:sty m:val="p"/>
-              </m:rPr>
-              <w:rPr>
-                <w:rFonts w:ascii="Cambria Math" w:hAnsi="Cambria Math"/>
-                <w:sz w:val="28"/>
-                <w:szCs w:val="28"/>
-              </w:rPr>
-              <m:t xml:space="preserve"> </m:t>
+              <m:t xml:space="preserve"> ∙ </m:t>
             </m:r>
             <m:sSub>
               <m:sSubPr>
@@ -5037,29 +4812,7 @@
                 <w:sz w:val="28"/>
                 <w:szCs w:val="28"/>
               </w:rPr>
-              <m:t xml:space="preserve">                </m:t>
-            </m:r>
-            <m:r>
-              <m:rPr>
-                <m:sty m:val="p"/>
-              </m:rPr>
-              <w:rPr>
-                <w:rFonts w:ascii="Cambria Math" w:eastAsia="Times" w:hAnsi="Cambria Math"/>
-                <w:sz w:val="28"/>
-                <w:szCs w:val="28"/>
-              </w:rPr>
-              <m:t xml:space="preserve">              </m:t>
-            </m:r>
-            <m:r>
-              <m:rPr>
-                <m:sty m:val="p"/>
-              </m:rPr>
-              <w:rPr>
-                <w:rFonts w:ascii="Cambria Math" w:eastAsia="Times" w:hAnsi="Cambria Math"/>
-                <w:sz w:val="28"/>
-                <w:szCs w:val="28"/>
-              </w:rPr>
-              <m:t>Р</m:t>
+              <m:t xml:space="preserve">                              Р</m:t>
             </m:r>
           </m:e>
           <m:sub>
@@ -5107,51 +4860,18 @@
                 <w:sz w:val="28"/>
                 <w:szCs w:val="28"/>
               </w:rPr>
-              <m:t>9085,13</m:t>
+              <m:t xml:space="preserve">9085,13 </m:t>
             </m:r>
             <m:r>
               <m:rPr>
                 <m:sty m:val="p"/>
               </m:rPr>
               <w:rPr>
-                <w:rFonts w:ascii="Cambria Math" w:hAnsi="Cambria Math"/>
-                <w:sz w:val="28"/>
-                <w:szCs w:val="28"/>
-              </w:rPr>
-              <m:t xml:space="preserve"> </m:t>
-            </m:r>
-            <m:r>
-              <m:rPr>
-                <m:sty m:val="p"/>
-              </m:rPr>
-              <w:rPr>
                 <w:rFonts w:ascii="Cambria Math" w:eastAsia="Times" w:hAnsi="Cambria Math"/>
                 <w:sz w:val="28"/>
                 <w:szCs w:val="28"/>
               </w:rPr>
-              <m:t>∙</m:t>
-            </m:r>
-            <m:r>
-              <m:rPr>
-                <m:sty m:val="p"/>
-              </m:rPr>
-              <w:rPr>
-                <w:rFonts w:ascii="Cambria Math" w:eastAsia="Times" w:hAnsi="Cambria Math"/>
-                <w:sz w:val="28"/>
-                <w:szCs w:val="28"/>
-              </w:rPr>
-              <m:t xml:space="preserve"> </m:t>
-            </m:r>
-            <m:r>
-              <m:rPr>
-                <m:sty m:val="p"/>
-              </m:rPr>
-              <w:rPr>
-                <w:rFonts w:ascii="Cambria Math" w:eastAsia="Times" w:hAnsi="Cambria Math"/>
-                <w:sz w:val="28"/>
-                <w:szCs w:val="28"/>
-              </w:rPr>
-              <m:t>30%</m:t>
+              <m:t>∙ 30%</m:t>
             </m:r>
           </m:num>
           <m:den>
@@ -5177,29 +4897,7 @@
             <w:sz w:val="28"/>
             <w:szCs w:val="28"/>
           </w:rPr>
-          <m:t>=2</m:t>
-        </m:r>
-        <m:r>
-          <m:rPr>
-            <m:sty m:val="p"/>
-          </m:rPr>
-          <w:rPr>
-            <w:rFonts w:ascii="Cambria Math" w:eastAsia="Times" w:hAnsi="Cambria Math"/>
-            <w:sz w:val="28"/>
-            <w:szCs w:val="28"/>
-          </w:rPr>
-          <m:t>725,54</m:t>
-        </m:r>
-        <m:r>
-          <m:rPr>
-            <m:sty m:val="p"/>
-          </m:rPr>
-          <w:rPr>
-            <w:rFonts w:ascii="Cambria Math" w:eastAsia="Times" w:hAnsi="Cambria Math"/>
-            <w:sz w:val="28"/>
-            <w:szCs w:val="28"/>
-          </w:rPr>
-          <m:t xml:space="preserve"> руб.</m:t>
+          <m:t>=2725,54 руб.</m:t>
         </m:r>
       </m:oMath>
       <w:r>
@@ -5258,29 +4956,7 @@
             <w:sz w:val="28"/>
             <w:szCs w:val="28"/>
           </w:rPr>
-          <m:t>2</m:t>
-        </m:r>
-        <m:r>
-          <m:rPr>
-            <m:sty m:val="p"/>
-          </m:rPr>
-          <w:rPr>
-            <w:rFonts w:ascii="Cambria Math" w:eastAsia="Times" w:hAnsi="Cambria Math"/>
-            <w:sz w:val="28"/>
-            <w:szCs w:val="28"/>
-          </w:rPr>
-          <m:t>725,54</m:t>
-        </m:r>
-        <m:r>
-          <m:rPr>
-            <m:sty m:val="p"/>
-          </m:rPr>
-          <w:rPr>
-            <w:rFonts w:ascii="Cambria Math" w:eastAsia="Times" w:hAnsi="Cambria Math"/>
-            <w:sz w:val="28"/>
-            <w:szCs w:val="28"/>
-          </w:rPr>
-          <m:t xml:space="preserve"> рублей.</m:t>
+          <m:t>2725,54 рублей.</m:t>
         </m:r>
       </m:oMath>
     </w:p>
@@ -5704,15 +5380,7 @@
             <w:sz w:val="28"/>
             <w:szCs w:val="28"/>
           </w:rPr>
-          <m:t>=</m:t>
-        </m:r>
-        <m:r>
-          <w:rPr>
-            <w:rFonts w:ascii="Cambria Math" w:eastAsia="Calibri" w:hAnsi="Cambria Math"/>
-            <w:sz w:val="28"/>
-            <w:szCs w:val="28"/>
-          </w:rPr>
-          <m:t>9085,13</m:t>
+          <m:t>=9085,13</m:t>
         </m:r>
         <m:r>
           <m:rPr>
@@ -5734,7 +5402,15 @@
             <w:sz w:val="28"/>
             <w:szCs w:val="28"/>
           </w:rPr>
-          <m:t>1</m:t>
+          <m:t>1362,77+</m:t>
+        </m:r>
+        <m:r>
+          <w:rPr>
+            <w:rFonts w:ascii="Cambria Math" w:hAnsi="Cambria Math"/>
+            <w:sz w:val="28"/>
+            <w:szCs w:val="28"/>
+          </w:rPr>
+          <m:t>3614,97+</m:t>
         </m:r>
         <m:r>
           <m:rPr>
@@ -5745,75 +5421,7 @@
             <w:sz w:val="28"/>
             <w:szCs w:val="28"/>
           </w:rPr>
-          <m:t>362,77</m:t>
-        </m:r>
-        <m:r>
-          <m:rPr>
-            <m:sty m:val="p"/>
-          </m:rPr>
-          <w:rPr>
-            <w:rFonts w:ascii="Cambria Math" w:eastAsia="Times" w:hAnsi="Cambria Math"/>
-            <w:sz w:val="28"/>
-            <w:szCs w:val="28"/>
-          </w:rPr>
-          <m:t>+</m:t>
-        </m:r>
-        <m:r>
-          <w:rPr>
-            <w:rFonts w:ascii="Cambria Math" w:hAnsi="Cambria Math"/>
-            <w:sz w:val="28"/>
-            <w:szCs w:val="28"/>
-          </w:rPr>
-          <m:t>3</m:t>
-        </m:r>
-        <m:r>
-          <w:rPr>
-            <w:rFonts w:ascii="Cambria Math" w:hAnsi="Cambria Math"/>
-            <w:sz w:val="28"/>
-            <w:szCs w:val="28"/>
-          </w:rPr>
-          <m:t>614,97</m:t>
-        </m:r>
-        <m:r>
-          <w:rPr>
-            <w:rFonts w:ascii="Cambria Math" w:hAnsi="Cambria Math"/>
-            <w:sz w:val="28"/>
-            <w:szCs w:val="28"/>
-          </w:rPr>
-          <m:t>+</m:t>
-        </m:r>
-        <m:r>
-          <m:rPr>
-            <m:sty m:val="p"/>
-          </m:rPr>
-          <w:rPr>
-            <w:rFonts w:ascii="Cambria Math" w:eastAsia="Times" w:hAnsi="Cambria Math"/>
-            <w:sz w:val="28"/>
-            <w:szCs w:val="28"/>
-          </w:rPr>
-          <m:t>2</m:t>
-        </m:r>
-        <m:r>
-          <m:rPr>
-            <m:sty m:val="p"/>
-          </m:rPr>
-          <w:rPr>
-            <w:rFonts w:ascii="Cambria Math" w:eastAsia="Times" w:hAnsi="Cambria Math"/>
-            <w:sz w:val="28"/>
-            <w:szCs w:val="28"/>
-          </w:rPr>
-          <m:t>725,54</m:t>
-        </m:r>
-        <m:r>
-          <m:rPr>
-            <m:sty m:val="p"/>
-          </m:rPr>
-          <w:rPr>
-            <w:rFonts w:ascii="Cambria Math" w:eastAsia="Times" w:hAnsi="Cambria Math"/>
-            <w:sz w:val="28"/>
-            <w:szCs w:val="28"/>
-          </w:rPr>
-          <m:t>=</m:t>
+          <m:t>2725,54=</m:t>
         </m:r>
       </m:oMath>
       <w:r>
@@ -5887,29 +5495,7 @@
             <w:sz w:val="28"/>
             <w:szCs w:val="28"/>
           </w:rPr>
-          <m:t>1</m:t>
-        </m:r>
-        <m:r>
-          <m:rPr>
-            <m:sty m:val="p"/>
-          </m:rPr>
-          <w:rPr>
-            <w:rFonts w:ascii="Cambria Math" w:eastAsia="Times" w:hAnsi="Cambria Math"/>
-            <w:sz w:val="28"/>
-            <w:szCs w:val="28"/>
-          </w:rPr>
-          <m:t>6788,41</m:t>
-        </m:r>
-        <m:r>
-          <m:rPr>
-            <m:sty m:val="p"/>
-          </m:rPr>
-          <w:rPr>
-            <w:rFonts w:ascii="Cambria Math" w:eastAsia="Times" w:hAnsi="Cambria Math"/>
-            <w:sz w:val="28"/>
-            <w:szCs w:val="28"/>
-          </w:rPr>
-          <m:t xml:space="preserve">  рублей</m:t>
+          <m:t>16788,41  рублей</m:t>
         </m:r>
       </m:oMath>
       <w:r>
@@ -6057,29 +5643,7 @@
                 <w:sz w:val="28"/>
                 <w:szCs w:val="28"/>
               </w:rPr>
-              <m:t>п</m:t>
-            </m:r>
-            <m:r>
-              <m:rPr>
-                <m:sty m:val="p"/>
-              </m:rPr>
-              <w:rPr>
-                <w:rFonts w:ascii="Cambria Math" w:hAnsi="Cambria Math"/>
-                <w:sz w:val="28"/>
-                <w:szCs w:val="28"/>
-              </w:rPr>
-              <m:t>.</m:t>
-            </m:r>
-            <m:r>
-              <m:rPr>
-                <m:sty m:val="p"/>
-              </m:rPr>
-              <w:rPr>
-                <w:rFonts w:ascii="Cambria Math" w:hAnsi="Cambria Math"/>
-                <w:sz w:val="28"/>
-                <w:szCs w:val="28"/>
-              </w:rPr>
-              <m:t>с</m:t>
+              <m:t>п.с</m:t>
             </m:r>
           </m:sub>
         </m:sSub>
@@ -6159,18 +5723,7 @@
                 <w:sz w:val="28"/>
                 <w:szCs w:val="28"/>
               </w:rPr>
-              <m:t>∙</m:t>
-            </m:r>
-            <m:r>
-              <m:rPr>
-                <m:sty m:val="p"/>
-              </m:rPr>
-              <w:rPr>
-                <w:rFonts w:ascii="Cambria Math" w:eastAsia="Times" w:hAnsi="Cambria Math"/>
-                <w:sz w:val="28"/>
-                <w:szCs w:val="28"/>
-              </w:rPr>
-              <m:t xml:space="preserve"> </m:t>
+              <m:t xml:space="preserve">∙ </m:t>
             </m:r>
             <m:sSub>
               <m:sSubPr>
@@ -6202,29 +5755,7 @@
                     <w:sz w:val="28"/>
                     <w:szCs w:val="28"/>
                   </w:rPr>
-                  <m:t>п</m:t>
-                </m:r>
-                <m:r>
-                  <m:rPr>
-                    <m:sty m:val="p"/>
-                  </m:rPr>
-                  <w:rPr>
-                    <w:rFonts w:ascii="Cambria Math" w:hAnsi="Cambria Math"/>
-                    <w:sz w:val="28"/>
-                    <w:szCs w:val="28"/>
-                  </w:rPr>
-                  <m:t>.</m:t>
-                </m:r>
-                <m:r>
-                  <m:rPr>
-                    <m:sty m:val="p"/>
-                  </m:rPr>
-                  <w:rPr>
-                    <w:rFonts w:ascii="Cambria Math" w:hAnsi="Cambria Math"/>
-                    <w:sz w:val="28"/>
-                    <w:szCs w:val="28"/>
-                  </w:rPr>
-                  <m:t>с</m:t>
+                  <m:t>п.с</m:t>
                 </m:r>
               </m:sub>
             </m:sSub>
@@ -6439,23 +5970,7 @@
                 <w:sz w:val="28"/>
                 <w:szCs w:val="28"/>
               </w:rPr>
-              <m:t>п</m:t>
-            </m:r>
-            <m:r>
-              <w:rPr>
-                <w:rFonts w:ascii="Cambria Math" w:hAnsi="Cambria Math"/>
-                <w:sz w:val="28"/>
-                <w:szCs w:val="28"/>
-              </w:rPr>
-              <m:t>.</m:t>
-            </m:r>
-            <m:r>
-              <w:rPr>
-                <w:rFonts w:ascii="Cambria Math" w:hAnsi="Cambria Math"/>
-                <w:sz w:val="28"/>
-                <w:szCs w:val="28"/>
-              </w:rPr>
-              <m:t>с</m:t>
+              <m:t>п.с</m:t>
             </m:r>
           </m:sub>
         </m:sSub>
@@ -6506,18 +6021,7 @@
                 <w:sz w:val="28"/>
                 <w:szCs w:val="28"/>
               </w:rPr>
-              <m:t>∙</m:t>
-            </m:r>
-            <m:r>
-              <m:rPr>
-                <m:sty m:val="p"/>
-              </m:rPr>
-              <w:rPr>
-                <w:rFonts w:ascii="Cambria Math" w:eastAsia="Times" w:hAnsi="Cambria Math"/>
-                <w:sz w:val="28"/>
-                <w:szCs w:val="28"/>
-              </w:rPr>
-              <m:t xml:space="preserve"> </m:t>
+              <m:t xml:space="preserve">∙ </m:t>
             </m:r>
             <m:r>
               <w:rPr>
@@ -6545,23 +6049,7 @@
             <w:sz w:val="28"/>
             <w:szCs w:val="28"/>
           </w:rPr>
-          <m:t>=</m:t>
-        </m:r>
-        <m:r>
-          <w:rPr>
-            <w:rFonts w:ascii="Cambria Math" w:hAnsi="Cambria Math"/>
-            <w:sz w:val="28"/>
-            <w:szCs w:val="28"/>
-          </w:rPr>
-          <m:t>6715,36</m:t>
-        </m:r>
-        <m:r>
-          <w:rPr>
-            <w:rFonts w:ascii="Cambria Math" w:hAnsi="Cambria Math"/>
-            <w:sz w:val="28"/>
-            <w:szCs w:val="28"/>
-          </w:rPr>
-          <m:t xml:space="preserve"> </m:t>
+          <m:t xml:space="preserve">=6715,36 </m:t>
         </m:r>
       </m:oMath>
       <w:r>
@@ -6605,23 +6093,7 @@
             <w:sz w:val="28"/>
             <w:szCs w:val="28"/>
           </w:rPr>
-          <m:t xml:space="preserve"> </m:t>
-        </m:r>
-        <m:r>
-          <w:rPr>
-            <w:rFonts w:ascii="Cambria Math" w:hAnsi="Cambria Math"/>
-            <w:sz w:val="28"/>
-            <w:szCs w:val="28"/>
-          </w:rPr>
-          <m:t>6715,36</m:t>
-        </m:r>
-        <m:r>
-          <w:rPr>
-            <w:rFonts w:ascii="Cambria Math" w:hAnsi="Cambria Math"/>
-            <w:sz w:val="28"/>
-            <w:szCs w:val="28"/>
-          </w:rPr>
-          <m:t xml:space="preserve">   рублей.</m:t>
+          <m:t xml:space="preserve"> 6715,36   рублей.</m:t>
         </m:r>
       </m:oMath>
       <w:r>
@@ -6758,23 +6230,7 @@
                 <w:sz w:val="28"/>
                 <w:szCs w:val="28"/>
               </w:rPr>
-              <m:t>п</m:t>
-            </m:r>
-            <m:r>
-              <w:rPr>
-                <w:rFonts w:ascii="Cambria Math" w:hAnsi="Cambria Math"/>
-                <w:sz w:val="28"/>
-                <w:szCs w:val="28"/>
-              </w:rPr>
-              <m:t>.</m:t>
-            </m:r>
-            <m:r>
-              <w:rPr>
-                <w:rFonts w:ascii="Cambria Math" w:hAnsi="Cambria Math"/>
-                <w:sz w:val="28"/>
-                <w:szCs w:val="28"/>
-              </w:rPr>
-              <m:t>с</m:t>
+              <m:t>п.с</m:t>
             </m:r>
           </m:sub>
         </m:sSub>
@@ -6854,23 +6310,7 @@
                 <w:sz w:val="28"/>
                 <w:szCs w:val="28"/>
               </w:rPr>
-              <m:t>п</m:t>
-            </m:r>
-            <m:r>
-              <w:rPr>
-                <w:rFonts w:ascii="Cambria Math" w:hAnsi="Cambria Math"/>
-                <w:sz w:val="28"/>
-                <w:szCs w:val="28"/>
-              </w:rPr>
-              <m:t>.</m:t>
-            </m:r>
-            <m:r>
-              <w:rPr>
-                <w:rFonts w:ascii="Cambria Math" w:hAnsi="Cambria Math"/>
-                <w:sz w:val="28"/>
-                <w:szCs w:val="28"/>
-              </w:rPr>
-              <m:t>с</m:t>
+              <m:t>п.с</m:t>
             </m:r>
           </m:sub>
         </m:sSub>
@@ -7008,23 +6448,7 @@
                 <w:sz w:val="28"/>
                 <w:szCs w:val="28"/>
               </w:rPr>
-              <m:t>п</m:t>
-            </m:r>
-            <m:r>
-              <w:rPr>
-                <w:rFonts w:ascii="Cambria Math" w:hAnsi="Cambria Math"/>
-                <w:sz w:val="28"/>
-                <w:szCs w:val="28"/>
-              </w:rPr>
-              <m:t>.</m:t>
-            </m:r>
-            <m:r>
-              <w:rPr>
-                <w:rFonts w:ascii="Cambria Math" w:hAnsi="Cambria Math"/>
-                <w:sz w:val="28"/>
-                <w:szCs w:val="28"/>
-              </w:rPr>
-              <m:t>с</m:t>
+              <m:t>п.с</m:t>
             </m:r>
           </m:sub>
         </m:sSub>
@@ -7034,15 +6458,7 @@
             <w:sz w:val="28"/>
             <w:szCs w:val="28"/>
           </w:rPr>
-          <m:t>=</m:t>
-        </m:r>
-        <m:r>
-          <w:rPr>
-            <w:rFonts w:ascii="Cambria Math" w:hAnsi="Cambria Math"/>
-            <w:sz w:val="28"/>
-            <w:szCs w:val="28"/>
-          </w:rPr>
-          <m:t>16788,41</m:t>
+          <m:t>=16788,41</m:t>
         </m:r>
         <m:r>
           <m:rPr>
@@ -7053,18 +6469,7 @@
             <w:sz w:val="28"/>
             <w:szCs w:val="28"/>
           </w:rPr>
-          <m:t>+</m:t>
-        </m:r>
-        <m:r>
-          <m:rPr>
-            <m:sty m:val="p"/>
-          </m:rPr>
-          <w:rPr>
-            <w:rFonts w:ascii="Cambria Math" w:eastAsia="Times" w:hAnsi="Cambria Math"/>
-            <w:sz w:val="28"/>
-            <w:szCs w:val="28"/>
-          </w:rPr>
-          <m:t>6715,36</m:t>
+          <m:t>+6715,36</m:t>
         </m:r>
         <m:r>
           <w:rPr>
@@ -7243,15 +6648,7 @@
             <w:sz w:val="28"/>
             <w:szCs w:val="28"/>
           </w:rPr>
-          <m:t xml:space="preserve">                                         </m:t>
-        </m:r>
-        <m:r>
-          <w:rPr>
-            <w:rFonts w:ascii="Cambria Math" w:hAnsi="Cambria Math"/>
-            <w:sz w:val="28"/>
-            <w:szCs w:val="28"/>
-          </w:rPr>
-          <m:t xml:space="preserve">    </m:t>
+          <m:t xml:space="preserve">                                             </m:t>
         </m:r>
         <m:r>
           <m:rPr>
@@ -7318,23 +6715,7 @@
                 <w:sz w:val="28"/>
                 <w:szCs w:val="28"/>
               </w:rPr>
-              <m:t xml:space="preserve"> </m:t>
-            </m:r>
-            <m:r>
-              <w:rPr>
-                <w:rFonts w:ascii="Cambria Math" w:hAnsi="Cambria Math"/>
-                <w:sz w:val="28"/>
-                <w:szCs w:val="28"/>
-              </w:rPr>
-              <m:t>·</m:t>
-            </m:r>
-            <m:r>
-              <w:rPr>
-                <w:rFonts w:ascii="Cambria Math" w:hAnsi="Cambria Math"/>
-                <w:sz w:val="28"/>
-                <w:szCs w:val="28"/>
-              </w:rPr>
-              <m:t xml:space="preserve"> </m:t>
+              <m:t xml:space="preserve"> · </m:t>
             </m:r>
             <m:sSub>
               <m:sSubPr>
@@ -7366,29 +6747,7 @@
                     <w:sz w:val="28"/>
                     <w:szCs w:val="28"/>
                   </w:rPr>
-                  <m:t>д</m:t>
-                </m:r>
-                <m:r>
-                  <m:rPr>
-                    <m:sty m:val="p"/>
-                  </m:rPr>
-                  <w:rPr>
-                    <w:rFonts w:ascii="Cambria Math" w:hAnsi="Cambria Math"/>
-                    <w:sz w:val="28"/>
-                    <w:szCs w:val="28"/>
-                  </w:rPr>
-                  <m:t>.</m:t>
-                </m:r>
-                <m:r>
-                  <m:rPr>
-                    <m:sty m:val="p"/>
-                  </m:rPr>
-                  <w:rPr>
-                    <w:rFonts w:ascii="Cambria Math" w:hAnsi="Cambria Math"/>
-                    <w:sz w:val="28"/>
-                    <w:szCs w:val="28"/>
-                  </w:rPr>
-                  <m:t>с</m:t>
+                  <m:t>д.с</m:t>
                 </m:r>
               </m:sub>
             </m:sSub>
@@ -7533,31 +6892,7 @@
             <w:sz w:val="28"/>
             <w:szCs w:val="28"/>
           </w:rPr>
-          <m:t xml:space="preserve">                            </m:t>
-        </m:r>
-        <m:r>
-          <w:rPr>
-            <w:rFonts w:ascii="Cambria Math" w:hAnsi="Cambria Math"/>
-            <w:sz w:val="28"/>
-            <w:szCs w:val="28"/>
-          </w:rPr>
-          <m:t xml:space="preserve">     </m:t>
-        </m:r>
-        <m:r>
-          <w:rPr>
-            <w:rFonts w:ascii="Cambria Math" w:hAnsi="Cambria Math"/>
-            <w:sz w:val="28"/>
-            <w:szCs w:val="28"/>
-          </w:rPr>
-          <m:t>НДС</m:t>
-        </m:r>
-        <m:r>
-          <w:rPr>
-            <w:rFonts w:ascii="Cambria Math" w:hAnsi="Cambria Math"/>
-            <w:sz w:val="28"/>
-            <w:szCs w:val="28"/>
-          </w:rPr>
-          <m:t>=</m:t>
+          <m:t xml:space="preserve">                                 НДС=</m:t>
         </m:r>
         <m:f>
           <m:fPr>
@@ -7579,62 +6914,18 @@
                 <w:sz w:val="28"/>
                 <w:szCs w:val="28"/>
               </w:rPr>
-              <m:t>2</m:t>
+              <m:t xml:space="preserve">23503,77 </m:t>
             </m:r>
             <m:r>
               <m:rPr>
                 <m:sty m:val="p"/>
               </m:rPr>
               <w:rPr>
-                <w:rFonts w:ascii="Cambria Math" w:eastAsia="Times" w:hAnsi="Cambria Math"/>
-                <w:sz w:val="28"/>
-                <w:szCs w:val="28"/>
-              </w:rPr>
-              <m:t>3503,77</m:t>
-            </m:r>
-            <m:r>
-              <m:rPr>
-                <m:sty m:val="p"/>
-              </m:rPr>
-              <w:rPr>
-                <w:rFonts w:ascii="Cambria Math" w:eastAsia="Times" w:hAnsi="Cambria Math"/>
-                <w:sz w:val="28"/>
-                <w:szCs w:val="28"/>
-              </w:rPr>
-              <m:t xml:space="preserve"> </m:t>
-            </m:r>
-            <m:r>
-              <m:rPr>
-                <m:sty m:val="p"/>
-              </m:rPr>
-              <w:rPr>
                 <w:rFonts w:ascii="Cambria Math" w:hAnsi="Cambria Math"/>
                 <w:sz w:val="28"/>
                 <w:szCs w:val="28"/>
               </w:rPr>
-              <m:t>∙</m:t>
-            </m:r>
-            <m:r>
-              <m:rPr>
-                <m:sty m:val="p"/>
-              </m:rPr>
-              <w:rPr>
-                <w:rFonts w:ascii="Cambria Math" w:hAnsi="Cambria Math"/>
-                <w:sz w:val="28"/>
-                <w:szCs w:val="28"/>
-              </w:rPr>
-              <m:t xml:space="preserve"> </m:t>
-            </m:r>
-            <m:r>
-              <m:rPr>
-                <m:sty m:val="p"/>
-              </m:rPr>
-              <w:rPr>
-                <w:rFonts w:ascii="Cambria Math" w:hAnsi="Cambria Math"/>
-                <w:sz w:val="28"/>
-                <w:szCs w:val="28"/>
-              </w:rPr>
-              <m:t>20</m:t>
+              <m:t>∙ 20</m:t>
             </m:r>
             <m:r>
               <w:rPr>
@@ -7662,23 +6953,7 @@
             <w:sz w:val="28"/>
             <w:szCs w:val="28"/>
           </w:rPr>
-          <m:t>=4</m:t>
-        </m:r>
-        <m:r>
-          <w:rPr>
-            <w:rFonts w:ascii="Cambria Math" w:hAnsi="Cambria Math"/>
-            <w:sz w:val="28"/>
-            <w:szCs w:val="28"/>
-          </w:rPr>
-          <m:t>700,75</m:t>
-        </m:r>
-        <m:r>
-          <w:rPr>
-            <w:rFonts w:ascii="Cambria Math" w:hAnsi="Cambria Math"/>
-            <w:sz w:val="28"/>
-            <w:szCs w:val="28"/>
-          </w:rPr>
-          <m:t xml:space="preserve"> </m:t>
+          <m:t xml:space="preserve">=4700,75 </m:t>
         </m:r>
       </m:oMath>
       <w:r>
@@ -8577,23 +7852,7 @@
               <w:sz w:val="28"/>
               <w:szCs w:val="28"/>
             </w:rPr>
-            <m:t xml:space="preserve">                                           </m:t>
-          </m:r>
-          <m:r>
-            <w:rPr>
-              <w:rFonts w:ascii="Cambria Math" w:hAnsi="Cambria Math"/>
-              <w:sz w:val="28"/>
-              <w:szCs w:val="28"/>
-            </w:rPr>
-            <m:t xml:space="preserve">    </m:t>
-          </m:r>
-          <m:r>
-            <w:rPr>
-              <w:rFonts w:ascii="Cambria Math" w:hAnsi="Cambria Math"/>
-              <w:sz w:val="28"/>
-              <w:szCs w:val="28"/>
-            </w:rPr>
-            <m:t xml:space="preserve">  </m:t>
+            <m:t xml:space="preserve">                                                 </m:t>
           </m:r>
           <m:sSub>
             <m:sSubPr>
@@ -8663,23 +7922,7 @@
                   <w:sz w:val="28"/>
                   <w:szCs w:val="28"/>
                 </w:rPr>
-                <m:t>п</m:t>
-              </m:r>
-              <m:r>
-                <w:rPr>
-                  <w:rFonts w:ascii="Cambria Math" w:hAnsi="Cambria Math"/>
-                  <w:sz w:val="28"/>
-                  <w:szCs w:val="28"/>
-                </w:rPr>
-                <m:t>.</m:t>
-              </m:r>
-              <m:r>
-                <w:rPr>
-                  <w:rFonts w:ascii="Cambria Math" w:hAnsi="Cambria Math"/>
-                  <w:sz w:val="28"/>
-                  <w:szCs w:val="28"/>
-                </w:rPr>
-                <m:t>с</m:t>
+                <m:t>п.с</m:t>
               </m:r>
             </m:sub>
           </m:sSub>
@@ -9030,23 +8273,7 @@
               <w:sz w:val="28"/>
               <w:szCs w:val="28"/>
             </w:rPr>
-            <m:t xml:space="preserve">       </m:t>
-          </m:r>
-          <m:r>
-            <w:rPr>
-              <w:rFonts w:ascii="Cambria Math" w:hAnsi="Cambria Math"/>
-              <w:sz w:val="28"/>
-              <w:szCs w:val="28"/>
-            </w:rPr>
-            <m:t xml:space="preserve">          </m:t>
-          </m:r>
-          <m:r>
-            <w:rPr>
-              <w:rFonts w:ascii="Cambria Math" w:hAnsi="Cambria Math"/>
-              <w:sz w:val="28"/>
-              <w:szCs w:val="28"/>
-            </w:rPr>
-            <m:t xml:space="preserve">   </m:t>
+            <m:t xml:space="preserve">                    </m:t>
           </m:r>
           <m:sSub>
             <m:sSubPr>
@@ -9086,15 +8313,7 @@
               <w:sz w:val="28"/>
               <w:szCs w:val="28"/>
             </w:rPr>
-            <m:t>=</m:t>
-          </m:r>
-          <m:r>
-            <w:rPr>
-              <w:rFonts w:ascii="Cambria Math" w:hAnsi="Cambria Math"/>
-              <w:sz w:val="28"/>
-              <w:szCs w:val="28"/>
-            </w:rPr>
-            <m:t>6715,36</m:t>
+            <m:t>=6715,36</m:t>
           </m:r>
           <m:d>
             <m:dPr>
@@ -9156,23 +8375,7 @@
               <w:sz w:val="28"/>
               <w:szCs w:val="28"/>
             </w:rPr>
-            <m:t>=</m:t>
-          </m:r>
-          <m:r>
-            <w:rPr>
-              <w:rFonts w:ascii="Cambria Math" w:hAnsi="Cambria Math"/>
-              <w:sz w:val="28"/>
-              <w:szCs w:val="28"/>
-            </w:rPr>
-            <m:t>5506,60</m:t>
-          </m:r>
-          <m:r>
-            <w:rPr>
-              <w:rFonts w:ascii="Cambria Math" w:hAnsi="Cambria Math"/>
-              <w:sz w:val="28"/>
-              <w:szCs w:val="28"/>
-            </w:rPr>
-            <m:t xml:space="preserve"> руб.           </m:t>
+            <m:t xml:space="preserve">=5506,60 руб.           </m:t>
           </m:r>
         </m:oMath>
       </m:oMathPara>
@@ -9401,47 +8604,7 @@
             <w:sz w:val="28"/>
             <w:szCs w:val="28"/>
           </w:rPr>
-          <m:t xml:space="preserve">                                            </m:t>
-        </m:r>
-        <m:r>
-          <w:rPr>
-            <w:rFonts w:ascii="Cambria Math" w:hAnsi="Cambria Math"/>
-            <w:sz w:val="28"/>
-            <w:szCs w:val="28"/>
-          </w:rPr>
-          <m:t xml:space="preserve">  </m:t>
-        </m:r>
-        <m:r>
-          <w:rPr>
-            <w:rFonts w:ascii="Cambria Math" w:hAnsi="Cambria Math"/>
-            <w:sz w:val="28"/>
-            <w:szCs w:val="28"/>
-          </w:rPr>
-          <m:t xml:space="preserve">   </m:t>
-        </m:r>
-        <m:r>
-          <w:rPr>
-            <w:rFonts w:ascii="Cambria Math" w:hAnsi="Cambria Math"/>
-            <w:sz w:val="28"/>
-            <w:szCs w:val="28"/>
-          </w:rPr>
-          <m:t xml:space="preserve">   </m:t>
-        </m:r>
-        <m:r>
-          <w:rPr>
-            <w:rFonts w:ascii="Cambria Math" w:hAnsi="Cambria Math"/>
-            <w:sz w:val="28"/>
-            <w:szCs w:val="28"/>
-          </w:rPr>
-          <m:t xml:space="preserve">    </m:t>
-        </m:r>
-        <m:r>
-          <w:rPr>
-            <w:rFonts w:ascii="Cambria Math" w:hAnsi="Cambria Math"/>
-            <w:sz w:val="28"/>
-            <w:szCs w:val="28"/>
-          </w:rPr>
-          <m:t xml:space="preserve"> </m:t>
+          <m:t xml:space="preserve">                                                         </m:t>
         </m:r>
         <m:sSub>
           <m:sSubPr>
@@ -9569,15 +8732,7 @@
             <w:sz w:val="28"/>
             <w:szCs w:val="28"/>
           </w:rPr>
-          <m:t>∙</m:t>
-        </m:r>
-        <m:r>
-          <w:rPr>
-            <w:rFonts w:ascii="Cambria Math" w:hAnsi="Cambria Math"/>
-            <w:sz w:val="28"/>
-            <w:szCs w:val="28"/>
-          </w:rPr>
-          <m:t xml:space="preserve">100 %,                                                 </m:t>
+          <m:t xml:space="preserve">∙100 %,                                                 </m:t>
         </m:r>
       </m:oMath>
       <w:r>
@@ -9860,15 +9015,7 @@
               <w:sz w:val="28"/>
               <w:szCs w:val="28"/>
             </w:rPr>
-            <m:t xml:space="preserve">                        </m:t>
-          </m:r>
-          <m:r>
-            <w:rPr>
-              <w:rFonts w:ascii="Cambria Math" w:hAnsi="Cambria Math"/>
-              <w:sz w:val="28"/>
-              <w:szCs w:val="28"/>
-            </w:rPr>
-            <m:t xml:space="preserve">          </m:t>
+            <m:t xml:space="preserve">                                  </m:t>
           </m:r>
           <m:sSub>
             <m:sSubPr>
@@ -9928,15 +9075,7 @@
                   <w:sz w:val="28"/>
                   <w:szCs w:val="28"/>
                 </w:rPr>
-                <m:t>5506,60</m:t>
-              </m:r>
-              <m:r>
-                <w:rPr>
-                  <w:rFonts w:ascii="Cambria Math" w:hAnsi="Cambria Math"/>
-                  <w:sz w:val="28"/>
-                  <w:szCs w:val="28"/>
-                </w:rPr>
-                <m:t xml:space="preserve"> </m:t>
+                <m:t xml:space="preserve">5506,60 </m:t>
               </m:r>
             </m:num>
             <m:den>
@@ -9950,19 +9089,7 @@
                   <w:szCs w:val="28"/>
                   <w:lang w:val="en-US"/>
                 </w:rPr>
-                <m:t>16788,41</m:t>
-              </m:r>
-              <m:r>
-                <m:rPr>
-                  <m:sty m:val="p"/>
-                </m:rPr>
-                <w:rPr>
-                  <w:rFonts w:ascii="Cambria Math" w:eastAsia="Times" w:hAnsi="Cambria Math"/>
-                  <w:sz w:val="28"/>
-                  <w:szCs w:val="28"/>
-                  <w:lang w:val="en-US"/>
-                </w:rPr>
-                <m:t xml:space="preserve"> </m:t>
+                <m:t xml:space="preserve">16788,41 </m:t>
               </m:r>
             </m:den>
           </m:f>
@@ -9972,23 +9099,7 @@
               <w:sz w:val="28"/>
               <w:szCs w:val="28"/>
             </w:rPr>
-            <m:t xml:space="preserve"> ·100 %=32,8%</m:t>
-          </m:r>
-          <m:r>
-            <w:rPr>
-              <w:rFonts w:ascii="Cambria Math" w:hAnsi="Cambria Math"/>
-              <w:sz w:val="28"/>
-              <w:szCs w:val="28"/>
-            </w:rPr>
-            <m:t>.</m:t>
-          </m:r>
-          <m:r>
-            <w:rPr>
-              <w:rFonts w:ascii="Cambria Math" w:hAnsi="Cambria Math"/>
-              <w:sz w:val="28"/>
-              <w:szCs w:val="28"/>
-            </w:rPr>
-            <m:t xml:space="preserve">                        </m:t>
+            <m:t xml:space="preserve"> ·100 %=32,8%.                        </m:t>
           </m:r>
         </m:oMath>
       </m:oMathPara>
@@ -10227,29 +9338,7 @@
             <w:sz w:val="28"/>
             <w:szCs w:val="28"/>
           </w:rPr>
-          <m:t>1</m:t>
-        </m:r>
-        <m:r>
-          <m:rPr>
-            <m:sty m:val="p"/>
-          </m:rPr>
-          <w:rPr>
-            <w:rFonts w:ascii="Cambria Math" w:eastAsia="Times" w:hAnsi="Cambria Math"/>
-            <w:sz w:val="28"/>
-            <w:szCs w:val="28"/>
-          </w:rPr>
-          <m:t>6788,41</m:t>
-        </m:r>
-        <m:r>
-          <m:rPr>
-            <m:sty m:val="p"/>
-          </m:rPr>
-          <w:rPr>
-            <w:rFonts w:ascii="Cambria Math" w:eastAsia="Times" w:hAnsi="Cambria Math"/>
-            <w:sz w:val="28"/>
-            <w:szCs w:val="28"/>
-          </w:rPr>
-          <m:t xml:space="preserve">  рублей</m:t>
+          <m:t>16788,41  рублей</m:t>
         </m:r>
       </m:oMath>
       <w:r>

</xml_diff>